<commit_message>
Escolpo - Analise de Interface
</commit_message>
<xml_diff>
--- a/Documentação/Escolpo/Functionalidades.docx
+++ b/Documentação/Escolpo/Functionalidades.docx
@@ -484,6 +484,19 @@
         <w:t xml:space="preserve"/>
         <w:tab/>
         <w:t xml:space="preserve">- Criar Dashboards</w:t>
+      </w:r>
+    </w:p>
+    <w:p>
+      <w:pPr/>
+      <w:r>
+        <w:rPr>
+          <w:rFonts w:ascii="Helvetica" w:hAnsi="Helvetica" w:cs="Helvetica"/>
+          <w:sz w:val="28"/>
+          <w:sz-cs w:val="28"/>
+        </w:rPr>
+        <w:t xml:space="preserve"/>
+        <w:tab/>
+        <w:t xml:space="preserve">- Criar tickets</w:t>
       </w:r>
     </w:p>
     <w:p>

</xml_diff>